<commit_message>
Update Interface check in
</commit_message>
<xml_diff>
--- a/Documents/Data Dictionary.docx
+++ b/Documents/Data Dictionary.docx
@@ -1877,6 +1877,64 @@
               <w:cnfStyle w:val="000000100000" w:firstRow="0" w:lastRow="0" w:firstColumn="0" w:lastColumn="0" w:oddVBand="0" w:evenVBand="0" w:oddHBand="1" w:evenHBand="0" w:firstRowFirstColumn="0" w:firstRowLastColumn="0" w:lastRowFirstColumn="0" w:lastRowLastColumn="0"/>
             </w:pPr>
             <w:r>
+              <w:t>Discount_percentage</w:t>
+            </w:r>
+          </w:p>
+        </w:tc>
+        <w:tc>
+          <w:tcPr>
+            <w:tcW w:w="1854" w:type="dxa"/>
+          </w:tcPr>
+          <w:p>
+            <w:pPr>
+              <w:cnfStyle w:val="000000100000" w:firstRow="0" w:lastRow="0" w:firstColumn="0" w:lastColumn="0" w:oddVBand="0" w:evenVBand="0" w:oddHBand="1" w:evenHBand="0" w:firstRowFirstColumn="0" w:firstRowLastColumn="0" w:lastRowFirstColumn="0" w:lastRowLastColumn="0"/>
+            </w:pPr>
+          </w:p>
+        </w:tc>
+        <w:tc>
+          <w:tcPr>
+            <w:tcW w:w="1437" w:type="dxa"/>
+          </w:tcPr>
+          <w:p>
+            <w:pPr>
+              <w:cnfStyle w:val="000000100000" w:firstRow="0" w:lastRow="0" w:firstColumn="0" w:lastColumn="0" w:oddVBand="0" w:evenVBand="0" w:oddHBand="1" w:evenHBand="0" w:firstRowFirstColumn="0" w:firstRowLastColumn="0" w:lastRowFirstColumn="0" w:lastRowLastColumn="0"/>
+            </w:pPr>
+            <w:r>
+              <w:t>Decimal</w:t>
+            </w:r>
+          </w:p>
+        </w:tc>
+        <w:tc>
+          <w:tcPr>
+            <w:tcW w:w="3302" w:type="dxa"/>
+          </w:tcPr>
+          <w:p>
+            <w:pPr>
+              <w:cnfStyle w:val="000000100000" w:firstRow="0" w:lastRow="0" w:firstColumn="0" w:lastColumn="0" w:oddVBand="0" w:evenVBand="0" w:oddHBand="1" w:evenHBand="0" w:firstRowFirstColumn="0" w:firstRowLastColumn="0" w:lastRowFirstColumn="0" w:lastRowLastColumn="0"/>
+            </w:pPr>
+            <w:r>
+              <w:t>Discount in percentage</w:t>
+            </w:r>
+          </w:p>
+        </w:tc>
+      </w:tr>
+      <w:tr>
+        <w:tc>
+          <w:tcPr>
+            <w:cnfStyle w:val="001000000000" w:firstRow="0" w:lastRow="0" w:firstColumn="1" w:lastColumn="0" w:oddVBand="0" w:evenVBand="0" w:oddHBand="0" w:evenHBand="0" w:firstRowFirstColumn="0" w:firstRowLastColumn="0" w:lastRowFirstColumn="0" w:lastRowLastColumn="0"/>
+            <w:tcW w:w="607" w:type="dxa"/>
+          </w:tcPr>
+          <w:p/>
+        </w:tc>
+        <w:tc>
+          <w:tcPr>
+            <w:tcW w:w="2150" w:type="dxa"/>
+          </w:tcPr>
+          <w:p>
+            <w:pPr>
+              <w:cnfStyle w:val="000000000000" w:firstRow="0" w:lastRow="0" w:firstColumn="0" w:lastColumn="0" w:oddVBand="0" w:evenVBand="0" w:oddHBand="0" w:evenHBand="0" w:firstRowFirstColumn="0" w:firstRowLastColumn="0" w:lastRowFirstColumn="0" w:lastRowLastColumn="0"/>
+            </w:pPr>
+            <w:r>
               <w:t>Discount</w:t>
             </w:r>
           </w:p>
@@ -1887,7 +1945,7 @@
           </w:tcPr>
           <w:p>
             <w:pPr>
-              <w:cnfStyle w:val="000000100000" w:firstRow="0" w:lastRow="0" w:firstColumn="0" w:lastColumn="0" w:oddVBand="0" w:evenVBand="0" w:oddHBand="1" w:evenHBand="0" w:firstRowFirstColumn="0" w:firstRowLastColumn="0" w:lastRowFirstColumn="0" w:lastRowLastColumn="0"/>
+              <w:cnfStyle w:val="000000000000" w:firstRow="0" w:lastRow="0" w:firstColumn="0" w:lastColumn="0" w:oddVBand="0" w:evenVBand="0" w:oddHBand="0" w:evenHBand="0" w:firstRowFirstColumn="0" w:firstRowLastColumn="0" w:lastRowFirstColumn="0" w:lastRowLastColumn="0"/>
             </w:pPr>
           </w:p>
         </w:tc>
@@ -1897,7 +1955,7 @@
           </w:tcPr>
           <w:p>
             <w:pPr>
-              <w:cnfStyle w:val="000000100000" w:firstRow="0" w:lastRow="0" w:firstColumn="0" w:lastColumn="0" w:oddVBand="0" w:evenVBand="0" w:oddHBand="1" w:evenHBand="0" w:firstRowFirstColumn="0" w:firstRowLastColumn="0" w:lastRowFirstColumn="0" w:lastRowLastColumn="0"/>
+              <w:cnfStyle w:val="000000000000" w:firstRow="0" w:lastRow="0" w:firstColumn="0" w:lastColumn="0" w:oddVBand="0" w:evenVBand="0" w:oddHBand="0" w:evenHBand="0" w:firstRowFirstColumn="0" w:firstRowLastColumn="0" w:lastRowFirstColumn="0" w:lastRowLastColumn="0"/>
             </w:pPr>
             <w:r>
               <w:t>Decimal</w:t>
@@ -1910,68 +1968,10 @@
           </w:tcPr>
           <w:p>
             <w:pPr>
-              <w:cnfStyle w:val="000000100000" w:firstRow="0" w:lastRow="0" w:firstColumn="0" w:lastColumn="0" w:oddVBand="0" w:evenVBand="0" w:oddHBand="1" w:evenHBand="0" w:firstRowFirstColumn="0" w:firstRowLastColumn="0" w:lastRowFirstColumn="0" w:lastRowLastColumn="0"/>
+              <w:cnfStyle w:val="000000000000" w:firstRow="0" w:lastRow="0" w:firstColumn="0" w:lastColumn="0" w:oddVBand="0" w:evenVBand="0" w:oddHBand="0" w:evenHBand="0" w:firstRowFirstColumn="0" w:firstRowLastColumn="0" w:lastRowFirstColumn="0" w:lastRowLastColumn="0"/>
             </w:pPr>
             <w:r>
               <w:t xml:space="preserve">Discount amount </w:t>
-            </w:r>
-          </w:p>
-        </w:tc>
-      </w:tr>
-      <w:tr>
-        <w:tc>
-          <w:tcPr>
-            <w:cnfStyle w:val="001000000000" w:firstRow="0" w:lastRow="0" w:firstColumn="1" w:lastColumn="0" w:oddVBand="0" w:evenVBand="0" w:oddHBand="0" w:evenHBand="0" w:firstRowFirstColumn="0" w:firstRowLastColumn="0" w:lastRowFirstColumn="0" w:lastRowLastColumn="0"/>
-            <w:tcW w:w="607" w:type="dxa"/>
-          </w:tcPr>
-          <w:p/>
-        </w:tc>
-        <w:tc>
-          <w:tcPr>
-            <w:tcW w:w="2150" w:type="dxa"/>
-          </w:tcPr>
-          <w:p>
-            <w:pPr>
-              <w:cnfStyle w:val="000000000000" w:firstRow="0" w:lastRow="0" w:firstColumn="0" w:lastColumn="0" w:oddVBand="0" w:evenVBand="0" w:oddHBand="0" w:evenHBand="0" w:firstRowFirstColumn="0" w:firstRowLastColumn="0" w:lastRowFirstColumn="0" w:lastRowLastColumn="0"/>
-            </w:pPr>
-            <w:r>
-              <w:t>Hourly_check_in</w:t>
-            </w:r>
-          </w:p>
-        </w:tc>
-        <w:tc>
-          <w:tcPr>
-            <w:tcW w:w="1854" w:type="dxa"/>
-          </w:tcPr>
-          <w:p>
-            <w:pPr>
-              <w:cnfStyle w:val="000000000000" w:firstRow="0" w:lastRow="0" w:firstColumn="0" w:lastColumn="0" w:oddVBand="0" w:evenVBand="0" w:oddHBand="0" w:evenHBand="0" w:firstRowFirstColumn="0" w:firstRowLastColumn="0" w:lastRowFirstColumn="0" w:lastRowLastColumn="0"/>
-            </w:pPr>
-          </w:p>
-        </w:tc>
-        <w:tc>
-          <w:tcPr>
-            <w:tcW w:w="1437" w:type="dxa"/>
-          </w:tcPr>
-          <w:p>
-            <w:pPr>
-              <w:cnfStyle w:val="000000000000" w:firstRow="0" w:lastRow="0" w:firstColumn="0" w:lastColumn="0" w:oddVBand="0" w:evenVBand="0" w:oddHBand="0" w:evenHBand="0" w:firstRowFirstColumn="0" w:firstRowLastColumn="0" w:lastRowFirstColumn="0" w:lastRowLastColumn="0"/>
-            </w:pPr>
-            <w:r>
-              <w:t>Datetime</w:t>
-            </w:r>
-          </w:p>
-        </w:tc>
-        <w:tc>
-          <w:tcPr>
-            <w:tcW w:w="3302" w:type="dxa"/>
-          </w:tcPr>
-          <w:p>
-            <w:pPr>
-              <w:cnfStyle w:val="000000000000" w:firstRow="0" w:lastRow="0" w:firstColumn="0" w:lastColumn="0" w:oddVBand="0" w:evenVBand="0" w:oddHBand="0" w:evenHBand="0" w:firstRowFirstColumn="0" w:firstRowLastColumn="0" w:lastRowFirstColumn="0" w:lastRowLastColumn="0"/>
-            </w:pPr>
-            <w:r>
-              <w:t>Customer check-in in type hour</w:t>
             </w:r>
           </w:p>
         </w:tc>
@@ -1996,6 +1996,64 @@
               <w:cnfStyle w:val="000000100000" w:firstRow="0" w:lastRow="0" w:firstColumn="0" w:lastColumn="0" w:oddVBand="0" w:evenVBand="0" w:oddHBand="1" w:evenHBand="0" w:firstRowFirstColumn="0" w:firstRowLastColumn="0" w:lastRowFirstColumn="0" w:lastRowLastColumn="0"/>
             </w:pPr>
             <w:r>
+              <w:t>Hourly_check_in</w:t>
+            </w:r>
+          </w:p>
+        </w:tc>
+        <w:tc>
+          <w:tcPr>
+            <w:tcW w:w="1854" w:type="dxa"/>
+          </w:tcPr>
+          <w:p>
+            <w:pPr>
+              <w:cnfStyle w:val="000000100000" w:firstRow="0" w:lastRow="0" w:firstColumn="0" w:lastColumn="0" w:oddVBand="0" w:evenVBand="0" w:oddHBand="1" w:evenHBand="0" w:firstRowFirstColumn="0" w:firstRowLastColumn="0" w:lastRowFirstColumn="0" w:lastRowLastColumn="0"/>
+            </w:pPr>
+          </w:p>
+        </w:tc>
+        <w:tc>
+          <w:tcPr>
+            <w:tcW w:w="1437" w:type="dxa"/>
+          </w:tcPr>
+          <w:p>
+            <w:pPr>
+              <w:cnfStyle w:val="000000100000" w:firstRow="0" w:lastRow="0" w:firstColumn="0" w:lastColumn="0" w:oddVBand="0" w:evenVBand="0" w:oddHBand="1" w:evenHBand="0" w:firstRowFirstColumn="0" w:firstRowLastColumn="0" w:lastRowFirstColumn="0" w:lastRowLastColumn="0"/>
+            </w:pPr>
+            <w:r>
+              <w:t>Datetime</w:t>
+            </w:r>
+          </w:p>
+        </w:tc>
+        <w:tc>
+          <w:tcPr>
+            <w:tcW w:w="3302" w:type="dxa"/>
+          </w:tcPr>
+          <w:p>
+            <w:pPr>
+              <w:cnfStyle w:val="000000100000" w:firstRow="0" w:lastRow="0" w:firstColumn="0" w:lastColumn="0" w:oddVBand="0" w:evenVBand="0" w:oddHBand="1" w:evenHBand="0" w:firstRowFirstColumn="0" w:firstRowLastColumn="0" w:lastRowFirstColumn="0" w:lastRowLastColumn="0"/>
+            </w:pPr>
+            <w:r>
+              <w:t>Customer check-in in type hour</w:t>
+            </w:r>
+          </w:p>
+        </w:tc>
+      </w:tr>
+      <w:tr>
+        <w:tc>
+          <w:tcPr>
+            <w:cnfStyle w:val="001000000000" w:firstRow="0" w:lastRow="0" w:firstColumn="1" w:lastColumn="0" w:oddVBand="0" w:evenVBand="0" w:oddHBand="0" w:evenHBand="0" w:firstRowFirstColumn="0" w:firstRowLastColumn="0" w:lastRowFirstColumn="0" w:lastRowLastColumn="0"/>
+            <w:tcW w:w="607" w:type="dxa"/>
+          </w:tcPr>
+          <w:p/>
+        </w:tc>
+        <w:tc>
+          <w:tcPr>
+            <w:tcW w:w="2150" w:type="dxa"/>
+          </w:tcPr>
+          <w:p>
+            <w:pPr>
+              <w:cnfStyle w:val="000000000000" w:firstRow="0" w:lastRow="0" w:firstColumn="0" w:lastColumn="0" w:oddVBand="0" w:evenVBand="0" w:oddHBand="0" w:evenHBand="0" w:firstRowFirstColumn="0" w:firstRowLastColumn="0" w:lastRowFirstColumn="0" w:lastRowLastColumn="0"/>
+            </w:pPr>
+            <w:r>
               <w:t>Monthly_check_in</w:t>
             </w:r>
           </w:p>
@@ -2006,7 +2064,7 @@
           </w:tcPr>
           <w:p>
             <w:pPr>
-              <w:cnfStyle w:val="000000100000" w:firstRow="0" w:lastRow="0" w:firstColumn="0" w:lastColumn="0" w:oddVBand="0" w:evenVBand="0" w:oddHBand="1" w:evenHBand="0" w:firstRowFirstColumn="0" w:firstRowLastColumn="0" w:lastRowFirstColumn="0" w:lastRowLastColumn="0"/>
+              <w:cnfStyle w:val="000000000000" w:firstRow="0" w:lastRow="0" w:firstColumn="0" w:lastColumn="0" w:oddVBand="0" w:evenVBand="0" w:oddHBand="0" w:evenHBand="0" w:firstRowFirstColumn="0" w:firstRowLastColumn="0" w:lastRowFirstColumn="0" w:lastRowLastColumn="0"/>
             </w:pPr>
           </w:p>
         </w:tc>
@@ -2016,7 +2074,7 @@
           </w:tcPr>
           <w:p>
             <w:pPr>
-              <w:cnfStyle w:val="000000100000" w:firstRow="0" w:lastRow="0" w:firstColumn="0" w:lastColumn="0" w:oddVBand="0" w:evenVBand="0" w:oddHBand="1" w:evenHBand="0" w:firstRowFirstColumn="0" w:firstRowLastColumn="0" w:lastRowFirstColumn="0" w:lastRowLastColumn="0"/>
+              <w:cnfStyle w:val="000000000000" w:firstRow="0" w:lastRow="0" w:firstColumn="0" w:lastColumn="0" w:oddVBand="0" w:evenVBand="0" w:oddHBand="0" w:evenHBand="0" w:firstRowFirstColumn="0" w:firstRowLastColumn="0" w:lastRowFirstColumn="0" w:lastRowLastColumn="0"/>
             </w:pPr>
             <w:r>
               <w:t>Datetime</w:t>
@@ -2029,66 +2087,11 @@
           </w:tcPr>
           <w:p>
             <w:pPr>
-              <w:cnfStyle w:val="000000100000" w:firstRow="0" w:lastRow="0" w:firstColumn="0" w:lastColumn="0" w:oddVBand="0" w:evenVBand="0" w:oddHBand="1" w:evenHBand="0" w:firstRowFirstColumn="0" w:firstRowLastColumn="0" w:lastRowFirstColumn="0" w:lastRowLastColumn="0"/>
+              <w:cnfStyle w:val="000000000000" w:firstRow="0" w:lastRow="0" w:firstColumn="0" w:lastColumn="0" w:oddVBand="0" w:evenVBand="0" w:oddHBand="0" w:evenHBand="0" w:firstRowFirstColumn="0" w:firstRowLastColumn="0" w:lastRowFirstColumn="0" w:lastRowLastColumn="0"/>
             </w:pPr>
             <w:r>
               <w:t>Customer check-in in type monthly</w:t>
             </w:r>
-          </w:p>
-        </w:tc>
-      </w:tr>
-      <w:tr>
-        <w:tc>
-          <w:tcPr>
-            <w:cnfStyle w:val="001000000000" w:firstRow="0" w:lastRow="0" w:firstColumn="1" w:lastColumn="0" w:oddVBand="0" w:evenVBand="0" w:oddHBand="0" w:evenHBand="0" w:firstRowFirstColumn="0" w:firstRowLastColumn="0" w:lastRowFirstColumn="0" w:lastRowLastColumn="0"/>
-            <w:tcW w:w="607" w:type="dxa"/>
-          </w:tcPr>
-          <w:p/>
-        </w:tc>
-        <w:tc>
-          <w:tcPr>
-            <w:tcW w:w="2150" w:type="dxa"/>
-          </w:tcPr>
-          <w:p>
-            <w:pPr>
-              <w:cnfStyle w:val="000000000000" w:firstRow="0" w:lastRow="0" w:firstColumn="0" w:lastColumn="0" w:oddVBand="0" w:evenVBand="0" w:oddHBand="0" w:evenHBand="0" w:firstRowFirstColumn="0" w:firstRowLastColumn="0" w:lastRowFirstColumn="0" w:lastRowLastColumn="0"/>
-            </w:pPr>
-            <w:r>
-              <w:t>Estimated_check_out</w:t>
-            </w:r>
-          </w:p>
-        </w:tc>
-        <w:tc>
-          <w:tcPr>
-            <w:tcW w:w="1854" w:type="dxa"/>
-          </w:tcPr>
-          <w:p>
-            <w:pPr>
-              <w:cnfStyle w:val="000000000000" w:firstRow="0" w:lastRow="0" w:firstColumn="0" w:lastColumn="0" w:oddVBand="0" w:evenVBand="0" w:oddHBand="0" w:evenHBand="0" w:firstRowFirstColumn="0" w:firstRowLastColumn="0" w:lastRowFirstColumn="0" w:lastRowLastColumn="0"/>
-            </w:pPr>
-          </w:p>
-        </w:tc>
-        <w:tc>
-          <w:tcPr>
-            <w:tcW w:w="1437" w:type="dxa"/>
-          </w:tcPr>
-          <w:p>
-            <w:pPr>
-              <w:cnfStyle w:val="000000000000" w:firstRow="0" w:lastRow="0" w:firstColumn="0" w:lastColumn="0" w:oddVBand="0" w:evenVBand="0" w:oddHBand="0" w:evenHBand="0" w:firstRowFirstColumn="0" w:firstRowLastColumn="0" w:lastRowFirstColumn="0" w:lastRowLastColumn="0"/>
-            </w:pPr>
-            <w:r>
-              <w:t>Datetime</w:t>
-            </w:r>
-          </w:p>
-        </w:tc>
-        <w:tc>
-          <w:tcPr>
-            <w:tcW w:w="3302" w:type="dxa"/>
-          </w:tcPr>
-          <w:p>
-            <w:pPr>
-              <w:cnfStyle w:val="000000000000" w:firstRow="0" w:lastRow="0" w:firstColumn="0" w:lastColumn="0" w:oddVBand="0" w:evenVBand="0" w:oddHBand="0" w:evenHBand="0" w:firstRowFirstColumn="0" w:firstRowLastColumn="0" w:lastRowFirstColumn="0" w:lastRowLastColumn="0"/>
-            </w:pPr>
           </w:p>
         </w:tc>
       </w:tr>
@@ -2112,6 +2115,61 @@
               <w:cnfStyle w:val="000000100000" w:firstRow="0" w:lastRow="0" w:firstColumn="0" w:lastColumn="0" w:oddVBand="0" w:evenVBand="0" w:oddHBand="1" w:evenHBand="0" w:firstRowFirstColumn="0" w:firstRowLastColumn="0" w:lastRowFirstColumn="0" w:lastRowLastColumn="0"/>
             </w:pPr>
             <w:r>
+              <w:t>Estimated_check_out</w:t>
+            </w:r>
+          </w:p>
+        </w:tc>
+        <w:tc>
+          <w:tcPr>
+            <w:tcW w:w="1854" w:type="dxa"/>
+          </w:tcPr>
+          <w:p>
+            <w:pPr>
+              <w:cnfStyle w:val="000000100000" w:firstRow="0" w:lastRow="0" w:firstColumn="0" w:lastColumn="0" w:oddVBand="0" w:evenVBand="0" w:oddHBand="1" w:evenHBand="0" w:firstRowFirstColumn="0" w:firstRowLastColumn="0" w:lastRowFirstColumn="0" w:lastRowLastColumn="0"/>
+            </w:pPr>
+          </w:p>
+        </w:tc>
+        <w:tc>
+          <w:tcPr>
+            <w:tcW w:w="1437" w:type="dxa"/>
+          </w:tcPr>
+          <w:p>
+            <w:pPr>
+              <w:cnfStyle w:val="000000100000" w:firstRow="0" w:lastRow="0" w:firstColumn="0" w:lastColumn="0" w:oddVBand="0" w:evenVBand="0" w:oddHBand="1" w:evenHBand="0" w:firstRowFirstColumn="0" w:firstRowLastColumn="0" w:lastRowFirstColumn="0" w:lastRowLastColumn="0"/>
+            </w:pPr>
+            <w:r>
+              <w:t>Datetime</w:t>
+            </w:r>
+          </w:p>
+        </w:tc>
+        <w:tc>
+          <w:tcPr>
+            <w:tcW w:w="3302" w:type="dxa"/>
+          </w:tcPr>
+          <w:p>
+            <w:pPr>
+              <w:cnfStyle w:val="000000100000" w:firstRow="0" w:lastRow="0" w:firstColumn="0" w:lastColumn="0" w:oddVBand="0" w:evenVBand="0" w:oddHBand="1" w:evenHBand="0" w:firstRowFirstColumn="0" w:firstRowLastColumn="0" w:lastRowFirstColumn="0" w:lastRowLastColumn="0"/>
+            </w:pPr>
+          </w:p>
+        </w:tc>
+      </w:tr>
+      <w:tr>
+        <w:tc>
+          <w:tcPr>
+            <w:cnfStyle w:val="001000000000" w:firstRow="0" w:lastRow="0" w:firstColumn="1" w:lastColumn="0" w:oddVBand="0" w:evenVBand="0" w:oddHBand="0" w:evenHBand="0" w:firstRowFirstColumn="0" w:firstRowLastColumn="0" w:lastRowFirstColumn="0" w:lastRowLastColumn="0"/>
+            <w:tcW w:w="607" w:type="dxa"/>
+          </w:tcPr>
+          <w:p/>
+        </w:tc>
+        <w:tc>
+          <w:tcPr>
+            <w:tcW w:w="2150" w:type="dxa"/>
+          </w:tcPr>
+          <w:p>
+            <w:pPr>
+              <w:cnfStyle w:val="000000000000" w:firstRow="0" w:lastRow="0" w:firstColumn="0" w:lastColumn="0" w:oddVBand="0" w:evenVBand="0" w:oddHBand="0" w:evenHBand="0" w:firstRowFirstColumn="0" w:firstRowLastColumn="0" w:lastRowFirstColumn="0" w:lastRowLastColumn="0"/>
+            </w:pPr>
+            <w:r>
               <w:t>Status_code</w:t>
             </w:r>
           </w:p>
@@ -2122,7 +2180,7 @@
           </w:tcPr>
           <w:p>
             <w:pPr>
-              <w:cnfStyle w:val="000000100000" w:firstRow="0" w:lastRow="0" w:firstColumn="0" w:lastColumn="0" w:oddVBand="0" w:evenVBand="0" w:oddHBand="1" w:evenHBand="0" w:firstRowFirstColumn="0" w:firstRowLastColumn="0" w:lastRowFirstColumn="0" w:lastRowLastColumn="0"/>
+              <w:cnfStyle w:val="000000000000" w:firstRow="0" w:lastRow="0" w:firstColumn="0" w:lastColumn="0" w:oddVBand="0" w:evenVBand="0" w:oddHBand="0" w:evenHBand="0" w:firstRowFirstColumn="0" w:firstRowLastColumn="0" w:lastRowFirstColumn="0" w:lastRowLastColumn="0"/>
             </w:pPr>
           </w:p>
         </w:tc>
@@ -2132,7 +2190,7 @@
           </w:tcPr>
           <w:p>
             <w:pPr>
-              <w:cnfStyle w:val="000000100000" w:firstRow="0" w:lastRow="0" w:firstColumn="0" w:lastColumn="0" w:oddVBand="0" w:evenVBand="0" w:oddHBand="1" w:evenHBand="0" w:firstRowFirstColumn="0" w:firstRowLastColumn="0" w:lastRowFirstColumn="0" w:lastRowLastColumn="0"/>
+              <w:cnfStyle w:val="000000000000" w:firstRow="0" w:lastRow="0" w:firstColumn="0" w:lastColumn="0" w:oddVBand="0" w:evenVBand="0" w:oddHBand="0" w:evenHBand="0" w:firstRowFirstColumn="0" w:firstRowLastColumn="0" w:lastRowFirstColumn="0" w:lastRowLastColumn="0"/>
             </w:pPr>
             <w:r>
               <w:t>Int</w:t>
@@ -2145,66 +2203,8 @@
           </w:tcPr>
           <w:p>
             <w:pPr>
-              <w:cnfStyle w:val="000000100000" w:firstRow="0" w:lastRow="0" w:firstColumn="0" w:lastColumn="0" w:oddVBand="0" w:evenVBand="0" w:oddHBand="1" w:evenHBand="0" w:firstRowFirstColumn="0" w:firstRowLastColumn="0" w:lastRowFirstColumn="0" w:lastRowLastColumn="0"/>
-            </w:pPr>
-          </w:p>
-        </w:tc>
-      </w:tr>
-      <w:tr>
-        <w:tc>
-          <w:tcPr>
-            <w:cnfStyle w:val="001000000000" w:firstRow="0" w:lastRow="0" w:firstColumn="1" w:lastColumn="0" w:oddVBand="0" w:evenVBand="0" w:oddHBand="0" w:evenHBand="0" w:firstRowFirstColumn="0" w:firstRowLastColumn="0" w:lastRowFirstColumn="0" w:lastRowLastColumn="0"/>
-            <w:tcW w:w="607" w:type="dxa"/>
-          </w:tcPr>
-          <w:p/>
-        </w:tc>
-        <w:tc>
-          <w:tcPr>
-            <w:tcW w:w="2150" w:type="dxa"/>
-          </w:tcPr>
-          <w:p>
-            <w:pPr>
-              <w:cnfStyle w:val="000000000000" w:firstRow="0" w:lastRow="0" w:firstColumn="0" w:lastColumn="0" w:oddVBand="0" w:evenVBand="0" w:oddHBand="0" w:evenHBand="0" w:firstRowFirstColumn="0" w:firstRowLastColumn="0" w:lastRowFirstColumn="0" w:lastRowLastColumn="0"/>
-            </w:pPr>
-            <w:r>
-              <w:t>Created_by</w:t>
-            </w:r>
-          </w:p>
-        </w:tc>
-        <w:tc>
-          <w:tcPr>
-            <w:tcW w:w="1854" w:type="dxa"/>
-          </w:tcPr>
-          <w:p>
-            <w:pPr>
-              <w:cnfStyle w:val="000000000000" w:firstRow="0" w:lastRow="0" w:firstColumn="0" w:lastColumn="0" w:oddVBand="0" w:evenVBand="0" w:oddHBand="0" w:evenHBand="0" w:firstRowFirstColumn="0" w:firstRowLastColumn="0" w:lastRowFirstColumn="0" w:lastRowLastColumn="0"/>
-            </w:pPr>
-          </w:p>
-        </w:tc>
-        <w:tc>
-          <w:tcPr>
-            <w:tcW w:w="1437" w:type="dxa"/>
-          </w:tcPr>
-          <w:p>
-            <w:pPr>
-              <w:cnfStyle w:val="000000000000" w:firstRow="0" w:lastRow="0" w:firstColumn="0" w:lastColumn="0" w:oddVBand="0" w:evenVBand="0" w:oddHBand="0" w:evenHBand="0" w:firstRowFirstColumn="0" w:firstRowLastColumn="0" w:lastRowFirstColumn="0" w:lastRowLastColumn="0"/>
-            </w:pPr>
-            <w:r>
-              <w:t>Varchar</w:t>
-            </w:r>
-          </w:p>
-        </w:tc>
-        <w:tc>
-          <w:tcPr>
-            <w:tcW w:w="3302" w:type="dxa"/>
-          </w:tcPr>
-          <w:p>
-            <w:pPr>
-              <w:cnfStyle w:val="000000000000" w:firstRow="0" w:lastRow="0" w:firstColumn="0" w:lastColumn="0" w:oddVBand="0" w:evenVBand="0" w:oddHBand="0" w:evenHBand="0" w:firstRowFirstColumn="0" w:firstRowLastColumn="0" w:lastRowFirstColumn="0" w:lastRowLastColumn="0"/>
-            </w:pPr>
-            <w:r>
-              <w:t xml:space="preserve">Record first name and last name of user </w:t>
-            </w:r>
+              <w:cnfStyle w:val="000000000000" w:firstRow="0" w:lastRow="0" w:firstColumn="0" w:lastColumn="0" w:oddVBand="0" w:evenVBand="0" w:oddHBand="0" w:evenHBand="0" w:firstRowFirstColumn="0" w:firstRowLastColumn="0" w:lastRowFirstColumn="0" w:lastRowLastColumn="0"/>
+            </w:pPr>
           </w:p>
         </w:tc>
       </w:tr>
@@ -2228,7 +2228,7 @@
               <w:cnfStyle w:val="000000100000" w:firstRow="0" w:lastRow="0" w:firstColumn="0" w:lastColumn="0" w:oddVBand="0" w:evenVBand="0" w:oddHBand="1" w:evenHBand="0" w:firstRowFirstColumn="0" w:firstRowLastColumn="0" w:lastRowFirstColumn="0" w:lastRowLastColumn="0"/>
             </w:pPr>
             <w:r>
-              <w:t>Edited_by</w:t>
+              <w:t>Created_by</w:t>
             </w:r>
           </w:p>
         </w:tc>
@@ -2262,6 +2262,69 @@
           <w:p>
             <w:pPr>
               <w:cnfStyle w:val="000000100000" w:firstRow="0" w:lastRow="0" w:firstColumn="0" w:lastColumn="0" w:oddVBand="0" w:evenVBand="0" w:oddHBand="1" w:evenHBand="0" w:firstRowFirstColumn="0" w:firstRowLastColumn="0" w:lastRowFirstColumn="0" w:lastRowLastColumn="0"/>
+            </w:pPr>
+            <w:r>
+              <w:t xml:space="preserve">Record first name and last name of user </w:t>
+            </w:r>
+          </w:p>
+        </w:tc>
+      </w:tr>
+      <w:tr>
+        <w:tc>
+          <w:tcPr>
+            <w:cnfStyle w:val="001000000000" w:firstRow="0" w:lastRow="0" w:firstColumn="1" w:lastColumn="0" w:oddVBand="0" w:evenVBand="0" w:oddHBand="0" w:evenHBand="0" w:firstRowFirstColumn="0" w:firstRowLastColumn="0" w:lastRowFirstColumn="0" w:lastRowLastColumn="0"/>
+            <w:tcW w:w="607" w:type="dxa"/>
+          </w:tcPr>
+          <w:p/>
+        </w:tc>
+        <w:tc>
+          <w:tcPr>
+            <w:tcW w:w="2150" w:type="dxa"/>
+          </w:tcPr>
+          <w:p>
+            <w:pPr>
+              <w:cnfStyle w:val="000000000000" w:firstRow="0" w:lastRow="0" w:firstColumn="0" w:lastColumn="0" w:oddVBand="0" w:evenVBand="0" w:oddHBand="0" w:evenHBand="0" w:firstRowFirstColumn="0" w:firstRowLastColumn="0" w:lastRowFirstColumn="0" w:lastRowLastColumn="0"/>
+            </w:pPr>
+            <w:bookmarkStart w:id="0" w:name="_GoBack"/>
+            <w:r>
+              <w:t>Edited</w:t>
+            </w:r>
+            <w:bookmarkEnd w:id="0"/>
+            <w:r>
+              <w:t>_by</w:t>
+            </w:r>
+          </w:p>
+        </w:tc>
+        <w:tc>
+          <w:tcPr>
+            <w:tcW w:w="1854" w:type="dxa"/>
+          </w:tcPr>
+          <w:p>
+            <w:pPr>
+              <w:cnfStyle w:val="000000000000" w:firstRow="0" w:lastRow="0" w:firstColumn="0" w:lastColumn="0" w:oddVBand="0" w:evenVBand="0" w:oddHBand="0" w:evenHBand="0" w:firstRowFirstColumn="0" w:firstRowLastColumn="0" w:lastRowFirstColumn="0" w:lastRowLastColumn="0"/>
+            </w:pPr>
+          </w:p>
+        </w:tc>
+        <w:tc>
+          <w:tcPr>
+            <w:tcW w:w="1437" w:type="dxa"/>
+          </w:tcPr>
+          <w:p>
+            <w:pPr>
+              <w:cnfStyle w:val="000000000000" w:firstRow="0" w:lastRow="0" w:firstColumn="0" w:lastColumn="0" w:oddVBand="0" w:evenVBand="0" w:oddHBand="0" w:evenHBand="0" w:firstRowFirstColumn="0" w:firstRowLastColumn="0" w:lastRowFirstColumn="0" w:lastRowLastColumn="0"/>
+            </w:pPr>
+            <w:r>
+              <w:t>Varchar</w:t>
+            </w:r>
+          </w:p>
+        </w:tc>
+        <w:tc>
+          <w:tcPr>
+            <w:tcW w:w="3302" w:type="dxa"/>
+          </w:tcPr>
+          <w:p>
+            <w:pPr>
+              <w:cnfStyle w:val="000000000000" w:firstRow="0" w:lastRow="0" w:firstColumn="0" w:lastColumn="0" w:oddVBand="0" w:evenVBand="0" w:oddHBand="0" w:evenHBand="0" w:firstRowFirstColumn="0" w:firstRowLastColumn="0" w:lastRowFirstColumn="0" w:lastRowLastColumn="0"/>
             </w:pPr>
             <w:r>
               <w:t xml:space="preserve">Record first name and last name of user </w:t>
@@ -12569,10 +12632,555 @@
         </w:tc>
       </w:tr>
     </w:tbl>
+    <w:p/>
     <w:p>
-      <w:bookmarkStart w:id="0" w:name="_GoBack"/>
-      <w:bookmarkEnd w:id="0"/>
+      <w:r>
+        <w:t xml:space="preserve">Discount Config </w:t>
+      </w:r>
     </w:p>
+    <w:tbl>
+      <w:tblPr>
+        <w:tblStyle w:val="GridTable4-Accent5"/>
+        <w:tblW w:w="0" w:type="auto"/>
+        <w:tblLook w:val="04A0" w:firstRow="1" w:lastRow="0" w:firstColumn="1" w:lastColumn="0" w:noHBand="0" w:noVBand="1"/>
+      </w:tblPr>
+      <w:tblGrid>
+        <w:gridCol w:w="608"/>
+        <w:gridCol w:w="2124"/>
+        <w:gridCol w:w="1869"/>
+        <w:gridCol w:w="1441"/>
+        <w:gridCol w:w="3308"/>
+      </w:tblGrid>
+      <w:tr>
+        <w:trPr>
+          <w:cnfStyle w:val="100000000000" w:firstRow="1" w:lastRow="0" w:firstColumn="0" w:lastColumn="0" w:oddVBand="0" w:evenVBand="0" w:oddHBand="0" w:evenHBand="0" w:firstRowFirstColumn="0" w:firstRowLastColumn="0" w:lastRowFirstColumn="0" w:lastRowLastColumn="0"/>
+        </w:trPr>
+        <w:tc>
+          <w:tcPr>
+            <w:cnfStyle w:val="001000000000" w:firstRow="0" w:lastRow="0" w:firstColumn="1" w:lastColumn="0" w:oddVBand="0" w:evenVBand="0" w:oddHBand="0" w:evenHBand="0" w:firstRowFirstColumn="0" w:firstRowLastColumn="0" w:lastRowFirstColumn="0" w:lastRowLastColumn="0"/>
+            <w:tcW w:w="608" w:type="dxa"/>
+          </w:tcPr>
+          <w:p>
+            <w:r>
+              <w:t>P/F</w:t>
+            </w:r>
+          </w:p>
+        </w:tc>
+        <w:tc>
+          <w:tcPr>
+            <w:tcW w:w="2124" w:type="dxa"/>
+          </w:tcPr>
+          <w:p>
+            <w:pPr>
+              <w:cnfStyle w:val="100000000000" w:firstRow="1" w:lastRow="0" w:firstColumn="0" w:lastColumn="0" w:oddVBand="0" w:evenVBand="0" w:oddHBand="0" w:evenHBand="0" w:firstRowFirstColumn="0" w:firstRowLastColumn="0" w:lastRowFirstColumn="0" w:lastRowLastColumn="0"/>
+            </w:pPr>
+            <w:r>
+              <w:t>Field Name</w:t>
+            </w:r>
+          </w:p>
+        </w:tc>
+        <w:tc>
+          <w:tcPr>
+            <w:tcW w:w="1869" w:type="dxa"/>
+          </w:tcPr>
+          <w:p>
+            <w:pPr>
+              <w:cnfStyle w:val="100000000000" w:firstRow="1" w:lastRow="0" w:firstColumn="0" w:lastColumn="0" w:oddVBand="0" w:evenVBand="0" w:oddHBand="0" w:evenHBand="0" w:firstRowFirstColumn="0" w:firstRowLastColumn="0" w:lastRowFirstColumn="0" w:lastRowLastColumn="0"/>
+            </w:pPr>
+            <w:r>
+              <w:t>Caption</w:t>
+            </w:r>
+          </w:p>
+        </w:tc>
+        <w:tc>
+          <w:tcPr>
+            <w:tcW w:w="1441" w:type="dxa"/>
+          </w:tcPr>
+          <w:p>
+            <w:pPr>
+              <w:cnfStyle w:val="100000000000" w:firstRow="1" w:lastRow="0" w:firstColumn="0" w:lastColumn="0" w:oddVBand="0" w:evenVBand="0" w:oddHBand="0" w:evenHBand="0" w:firstRowFirstColumn="0" w:firstRowLastColumn="0" w:lastRowFirstColumn="0" w:lastRowLastColumn="0"/>
+            </w:pPr>
+            <w:r>
+              <w:t>Data Type</w:t>
+            </w:r>
+          </w:p>
+        </w:tc>
+        <w:tc>
+          <w:tcPr>
+            <w:tcW w:w="3308" w:type="dxa"/>
+          </w:tcPr>
+          <w:p>
+            <w:pPr>
+              <w:cnfStyle w:val="100000000000" w:firstRow="1" w:lastRow="0" w:firstColumn="0" w:lastColumn="0" w:oddVBand="0" w:evenVBand="0" w:oddHBand="0" w:evenHBand="0" w:firstRowFirstColumn="0" w:firstRowLastColumn="0" w:lastRowFirstColumn="0" w:lastRowLastColumn="0"/>
+            </w:pPr>
+            <w:r>
+              <w:t>Notes</w:t>
+            </w:r>
+          </w:p>
+        </w:tc>
+      </w:tr>
+      <w:tr>
+        <w:trPr>
+          <w:cnfStyle w:val="000000100000" w:firstRow="0" w:lastRow="0" w:firstColumn="0" w:lastColumn="0" w:oddVBand="0" w:evenVBand="0" w:oddHBand="1" w:evenHBand="0" w:firstRowFirstColumn="0" w:firstRowLastColumn="0" w:lastRowFirstColumn="0" w:lastRowLastColumn="0"/>
+        </w:trPr>
+        <w:tc>
+          <w:tcPr>
+            <w:cnfStyle w:val="001000000000" w:firstRow="0" w:lastRow="0" w:firstColumn="1" w:lastColumn="0" w:oddVBand="0" w:evenVBand="0" w:oddHBand="0" w:evenHBand="0" w:firstRowFirstColumn="0" w:firstRowLastColumn="0" w:lastRowFirstColumn="0" w:lastRowLastColumn="0"/>
+            <w:tcW w:w="608" w:type="dxa"/>
+          </w:tcPr>
+          <w:p>
+            <w:r>
+              <w:t>P</w:t>
+            </w:r>
+          </w:p>
+        </w:tc>
+        <w:tc>
+          <w:tcPr>
+            <w:tcW w:w="2124" w:type="dxa"/>
+          </w:tcPr>
+          <w:p>
+            <w:pPr>
+              <w:cnfStyle w:val="000000100000" w:firstRow="0" w:lastRow="0" w:firstColumn="0" w:lastColumn="0" w:oddVBand="0" w:evenVBand="0" w:oddHBand="1" w:evenHBand="0" w:firstRowFirstColumn="0" w:firstRowLastColumn="0" w:lastRowFirstColumn="0" w:lastRowLastColumn="0"/>
+            </w:pPr>
+            <w:r>
+              <w:t>Id</w:t>
+            </w:r>
+          </w:p>
+        </w:tc>
+        <w:tc>
+          <w:tcPr>
+            <w:tcW w:w="1869" w:type="dxa"/>
+          </w:tcPr>
+          <w:p>
+            <w:pPr>
+              <w:cnfStyle w:val="000000100000" w:firstRow="0" w:lastRow="0" w:firstColumn="0" w:lastColumn="0" w:oddVBand="0" w:evenVBand="0" w:oddHBand="1" w:evenHBand="0" w:firstRowFirstColumn="0" w:firstRowLastColumn="0" w:lastRowFirstColumn="0" w:lastRowLastColumn="0"/>
+            </w:pPr>
+          </w:p>
+        </w:tc>
+        <w:tc>
+          <w:tcPr>
+            <w:tcW w:w="1441" w:type="dxa"/>
+          </w:tcPr>
+          <w:p>
+            <w:pPr>
+              <w:cnfStyle w:val="000000100000" w:firstRow="0" w:lastRow="0" w:firstColumn="0" w:lastColumn="0" w:oddVBand="0" w:evenVBand="0" w:oddHBand="1" w:evenHBand="0" w:firstRowFirstColumn="0" w:firstRowLastColumn="0" w:lastRowFirstColumn="0" w:lastRowLastColumn="0"/>
+            </w:pPr>
+            <w:r>
+              <w:t>Integer</w:t>
+            </w:r>
+          </w:p>
+        </w:tc>
+        <w:tc>
+          <w:tcPr>
+            <w:tcW w:w="3308" w:type="dxa"/>
+          </w:tcPr>
+          <w:p>
+            <w:pPr>
+              <w:cnfStyle w:val="000000100000" w:firstRow="0" w:lastRow="0" w:firstColumn="0" w:lastColumn="0" w:oddVBand="0" w:evenVBand="0" w:oddHBand="1" w:evenHBand="0" w:firstRowFirstColumn="0" w:firstRowLastColumn="0" w:lastRowFirstColumn="0" w:lastRowLastColumn="0"/>
+            </w:pPr>
+          </w:p>
+        </w:tc>
+      </w:tr>
+      <w:tr>
+        <w:tc>
+          <w:tcPr>
+            <w:cnfStyle w:val="001000000000" w:firstRow="0" w:lastRow="0" w:firstColumn="1" w:lastColumn="0" w:oddVBand="0" w:evenVBand="0" w:oddHBand="0" w:evenHBand="0" w:firstRowFirstColumn="0" w:firstRowLastColumn="0" w:lastRowFirstColumn="0" w:lastRowLastColumn="0"/>
+            <w:tcW w:w="608" w:type="dxa"/>
+          </w:tcPr>
+          <w:p/>
+        </w:tc>
+        <w:tc>
+          <w:tcPr>
+            <w:tcW w:w="2124" w:type="dxa"/>
+          </w:tcPr>
+          <w:p>
+            <w:pPr>
+              <w:cnfStyle w:val="000000000000" w:firstRow="0" w:lastRow="0" w:firstColumn="0" w:lastColumn="0" w:oddVBand="0" w:evenVBand="0" w:oddHBand="0" w:evenHBand="0" w:firstRowFirstColumn="0" w:firstRowLastColumn="0" w:lastRowFirstColumn="0" w:lastRowLastColumn="0"/>
+            </w:pPr>
+            <w:r>
+              <w:t>Code</w:t>
+            </w:r>
+          </w:p>
+        </w:tc>
+        <w:tc>
+          <w:tcPr>
+            <w:tcW w:w="1869" w:type="dxa"/>
+          </w:tcPr>
+          <w:p>
+            <w:pPr>
+              <w:cnfStyle w:val="000000000000" w:firstRow="0" w:lastRow="0" w:firstColumn="0" w:lastColumn="0" w:oddVBand="0" w:evenVBand="0" w:oddHBand="0" w:evenHBand="0" w:firstRowFirstColumn="0" w:firstRowLastColumn="0" w:lastRowFirstColumn="0" w:lastRowLastColumn="0"/>
+            </w:pPr>
+          </w:p>
+        </w:tc>
+        <w:tc>
+          <w:tcPr>
+            <w:tcW w:w="1441" w:type="dxa"/>
+          </w:tcPr>
+          <w:p>
+            <w:pPr>
+              <w:cnfStyle w:val="000000000000" w:firstRow="0" w:lastRow="0" w:firstColumn="0" w:lastColumn="0" w:oddVBand="0" w:evenVBand="0" w:oddHBand="0" w:evenHBand="0" w:firstRowFirstColumn="0" w:firstRowLastColumn="0" w:lastRowFirstColumn="0" w:lastRowLastColumn="0"/>
+            </w:pPr>
+            <w:r>
+              <w:t>Varchar</w:t>
+            </w:r>
+          </w:p>
+        </w:tc>
+        <w:tc>
+          <w:tcPr>
+            <w:tcW w:w="3308" w:type="dxa"/>
+          </w:tcPr>
+          <w:p>
+            <w:pPr>
+              <w:cnfStyle w:val="000000000000" w:firstRow="0" w:lastRow="0" w:firstColumn="0" w:lastColumn="0" w:oddVBand="0" w:evenVBand="0" w:oddHBand="0" w:evenHBand="0" w:firstRowFirstColumn="0" w:firstRowLastColumn="0" w:lastRowFirstColumn="0" w:lastRowLastColumn="0"/>
+            </w:pPr>
+          </w:p>
+        </w:tc>
+      </w:tr>
+      <w:tr>
+        <w:trPr>
+          <w:cnfStyle w:val="000000100000" w:firstRow="0" w:lastRow="0" w:firstColumn="0" w:lastColumn="0" w:oddVBand="0" w:evenVBand="0" w:oddHBand="1" w:evenHBand="0" w:firstRowFirstColumn="0" w:firstRowLastColumn="0" w:lastRowFirstColumn="0" w:lastRowLastColumn="0"/>
+        </w:trPr>
+        <w:tc>
+          <w:tcPr>
+            <w:cnfStyle w:val="001000000000" w:firstRow="0" w:lastRow="0" w:firstColumn="1" w:lastColumn="0" w:oddVBand="0" w:evenVBand="0" w:oddHBand="0" w:evenHBand="0" w:firstRowFirstColumn="0" w:firstRowLastColumn="0" w:lastRowFirstColumn="0" w:lastRowLastColumn="0"/>
+            <w:tcW w:w="608" w:type="dxa"/>
+          </w:tcPr>
+          <w:p/>
+        </w:tc>
+        <w:tc>
+          <w:tcPr>
+            <w:tcW w:w="2124" w:type="dxa"/>
+          </w:tcPr>
+          <w:p>
+            <w:pPr>
+              <w:cnfStyle w:val="000000100000" w:firstRow="0" w:lastRow="0" w:firstColumn="0" w:lastColumn="0" w:oddVBand="0" w:evenVBand="0" w:oddHBand="1" w:evenHBand="0" w:firstRowFirstColumn="0" w:firstRowLastColumn="0" w:lastRowFirstColumn="0" w:lastRowLastColumn="0"/>
+            </w:pPr>
+            <w:r>
+              <w:t>Discount_percentage</w:t>
+            </w:r>
+          </w:p>
+        </w:tc>
+        <w:tc>
+          <w:tcPr>
+            <w:tcW w:w="1869" w:type="dxa"/>
+          </w:tcPr>
+          <w:p>
+            <w:pPr>
+              <w:cnfStyle w:val="000000100000" w:firstRow="0" w:lastRow="0" w:firstColumn="0" w:lastColumn="0" w:oddVBand="0" w:evenVBand="0" w:oddHBand="1" w:evenHBand="0" w:firstRowFirstColumn="0" w:firstRowLastColumn="0" w:lastRowFirstColumn="0" w:lastRowLastColumn="0"/>
+            </w:pPr>
+          </w:p>
+        </w:tc>
+        <w:tc>
+          <w:tcPr>
+            <w:tcW w:w="1441" w:type="dxa"/>
+          </w:tcPr>
+          <w:p>
+            <w:pPr>
+              <w:cnfStyle w:val="000000100000" w:firstRow="0" w:lastRow="0" w:firstColumn="0" w:lastColumn="0" w:oddVBand="0" w:evenVBand="0" w:oddHBand="1" w:evenHBand="0" w:firstRowFirstColumn="0" w:firstRowLastColumn="0" w:lastRowFirstColumn="0" w:lastRowLastColumn="0"/>
+            </w:pPr>
+            <w:r>
+              <w:t>Decimal</w:t>
+            </w:r>
+          </w:p>
+        </w:tc>
+        <w:tc>
+          <w:tcPr>
+            <w:tcW w:w="3308" w:type="dxa"/>
+          </w:tcPr>
+          <w:p>
+            <w:pPr>
+              <w:cnfStyle w:val="000000100000" w:firstRow="0" w:lastRow="0" w:firstColumn="0" w:lastColumn="0" w:oddVBand="0" w:evenVBand="0" w:oddHBand="1" w:evenHBand="0" w:firstRowFirstColumn="0" w:firstRowLastColumn="0" w:lastRowFirstColumn="0" w:lastRowLastColumn="0"/>
+            </w:pPr>
+            <w:r>
+              <w:t>Set discount to customer in percentage</w:t>
+            </w:r>
+          </w:p>
+        </w:tc>
+      </w:tr>
+      <w:tr>
+        <w:tc>
+          <w:tcPr>
+            <w:cnfStyle w:val="001000000000" w:firstRow="0" w:lastRow="0" w:firstColumn="1" w:lastColumn="0" w:oddVBand="0" w:evenVBand="0" w:oddHBand="0" w:evenHBand="0" w:firstRowFirstColumn="0" w:firstRowLastColumn="0" w:lastRowFirstColumn="0" w:lastRowLastColumn="0"/>
+            <w:tcW w:w="608" w:type="dxa"/>
+          </w:tcPr>
+          <w:p/>
+        </w:tc>
+        <w:tc>
+          <w:tcPr>
+            <w:tcW w:w="2124" w:type="dxa"/>
+          </w:tcPr>
+          <w:p>
+            <w:pPr>
+              <w:cnfStyle w:val="000000000000" w:firstRow="0" w:lastRow="0" w:firstColumn="0" w:lastColumn="0" w:oddVBand="0" w:evenVBand="0" w:oddHBand="0" w:evenHBand="0" w:firstRowFirstColumn="0" w:firstRowLastColumn="0" w:lastRowFirstColumn="0" w:lastRowLastColumn="0"/>
+            </w:pPr>
+            <w:r>
+              <w:t>Remark</w:t>
+            </w:r>
+          </w:p>
+        </w:tc>
+        <w:tc>
+          <w:tcPr>
+            <w:tcW w:w="1869" w:type="dxa"/>
+          </w:tcPr>
+          <w:p>
+            <w:pPr>
+              <w:cnfStyle w:val="000000000000" w:firstRow="0" w:lastRow="0" w:firstColumn="0" w:lastColumn="0" w:oddVBand="0" w:evenVBand="0" w:oddHBand="0" w:evenHBand="0" w:firstRowFirstColumn="0" w:firstRowLastColumn="0" w:lastRowFirstColumn="0" w:lastRowLastColumn="0"/>
+            </w:pPr>
+          </w:p>
+        </w:tc>
+        <w:tc>
+          <w:tcPr>
+            <w:tcW w:w="1441" w:type="dxa"/>
+          </w:tcPr>
+          <w:p>
+            <w:pPr>
+              <w:cnfStyle w:val="000000000000" w:firstRow="0" w:lastRow="0" w:firstColumn="0" w:lastColumn="0" w:oddVBand="0" w:evenVBand="0" w:oddHBand="0" w:evenHBand="0" w:firstRowFirstColumn="0" w:firstRowLastColumn="0" w:lastRowFirstColumn="0" w:lastRowLastColumn="0"/>
+            </w:pPr>
+            <w:r>
+              <w:t>Varchar</w:t>
+            </w:r>
+          </w:p>
+        </w:tc>
+        <w:tc>
+          <w:tcPr>
+            <w:tcW w:w="3308" w:type="dxa"/>
+          </w:tcPr>
+          <w:p>
+            <w:pPr>
+              <w:cnfStyle w:val="000000000000" w:firstRow="0" w:lastRow="0" w:firstColumn="0" w:lastColumn="0" w:oddVBand="0" w:evenVBand="0" w:oddHBand="0" w:evenHBand="0" w:firstRowFirstColumn="0" w:firstRowLastColumn="0" w:lastRowFirstColumn="0" w:lastRowLastColumn="0"/>
+            </w:pPr>
+          </w:p>
+        </w:tc>
+      </w:tr>
+      <w:tr>
+        <w:trPr>
+          <w:cnfStyle w:val="000000100000" w:firstRow="0" w:lastRow="0" w:firstColumn="0" w:lastColumn="0" w:oddVBand="0" w:evenVBand="0" w:oddHBand="1" w:evenHBand="0" w:firstRowFirstColumn="0" w:firstRowLastColumn="0" w:lastRowFirstColumn="0" w:lastRowLastColumn="0"/>
+        </w:trPr>
+        <w:tc>
+          <w:tcPr>
+            <w:cnfStyle w:val="001000000000" w:firstRow="0" w:lastRow="0" w:firstColumn="1" w:lastColumn="0" w:oddVBand="0" w:evenVBand="0" w:oddHBand="0" w:evenHBand="0" w:firstRowFirstColumn="0" w:firstRowLastColumn="0" w:lastRowFirstColumn="0" w:lastRowLastColumn="0"/>
+            <w:tcW w:w="608" w:type="dxa"/>
+          </w:tcPr>
+          <w:p/>
+        </w:tc>
+        <w:tc>
+          <w:tcPr>
+            <w:tcW w:w="2124" w:type="dxa"/>
+          </w:tcPr>
+          <w:p>
+            <w:pPr>
+              <w:cnfStyle w:val="000000100000" w:firstRow="0" w:lastRow="0" w:firstColumn="0" w:lastColumn="0" w:oddVBand="0" w:evenVBand="0" w:oddHBand="1" w:evenHBand="0" w:firstRowFirstColumn="0" w:firstRowLastColumn="0" w:lastRowFirstColumn="0" w:lastRowLastColumn="0"/>
+            </w:pPr>
+            <w:r>
+              <w:t>Created_by</w:t>
+            </w:r>
+          </w:p>
+        </w:tc>
+        <w:tc>
+          <w:tcPr>
+            <w:tcW w:w="1869" w:type="dxa"/>
+          </w:tcPr>
+          <w:p>
+            <w:pPr>
+              <w:cnfStyle w:val="000000100000" w:firstRow="0" w:lastRow="0" w:firstColumn="0" w:lastColumn="0" w:oddVBand="0" w:evenVBand="0" w:oddHBand="1" w:evenHBand="0" w:firstRowFirstColumn="0" w:firstRowLastColumn="0" w:lastRowFirstColumn="0" w:lastRowLastColumn="0"/>
+            </w:pPr>
+          </w:p>
+        </w:tc>
+        <w:tc>
+          <w:tcPr>
+            <w:tcW w:w="1441" w:type="dxa"/>
+          </w:tcPr>
+          <w:p>
+            <w:pPr>
+              <w:cnfStyle w:val="000000100000" w:firstRow="0" w:lastRow="0" w:firstColumn="0" w:lastColumn="0" w:oddVBand="0" w:evenVBand="0" w:oddHBand="1" w:evenHBand="0" w:firstRowFirstColumn="0" w:firstRowLastColumn="0" w:lastRowFirstColumn="0" w:lastRowLastColumn="0"/>
+            </w:pPr>
+            <w:r>
+              <w:t>Varachar</w:t>
+            </w:r>
+          </w:p>
+        </w:tc>
+        <w:tc>
+          <w:tcPr>
+            <w:tcW w:w="3308" w:type="dxa"/>
+          </w:tcPr>
+          <w:p>
+            <w:pPr>
+              <w:cnfStyle w:val="000000100000" w:firstRow="0" w:lastRow="0" w:firstColumn="0" w:lastColumn="0" w:oddVBand="0" w:evenVBand="0" w:oddHBand="1" w:evenHBand="0" w:firstRowFirstColumn="0" w:firstRowLastColumn="0" w:lastRowFirstColumn="0" w:lastRowLastColumn="0"/>
+            </w:pPr>
+          </w:p>
+        </w:tc>
+      </w:tr>
+      <w:tr>
+        <w:tc>
+          <w:tcPr>
+            <w:cnfStyle w:val="001000000000" w:firstRow="0" w:lastRow="0" w:firstColumn="1" w:lastColumn="0" w:oddVBand="0" w:evenVBand="0" w:oddHBand="0" w:evenHBand="0" w:firstRowFirstColumn="0" w:firstRowLastColumn="0" w:lastRowFirstColumn="0" w:lastRowLastColumn="0"/>
+            <w:tcW w:w="608" w:type="dxa"/>
+          </w:tcPr>
+          <w:p/>
+        </w:tc>
+        <w:tc>
+          <w:tcPr>
+            <w:tcW w:w="2124" w:type="dxa"/>
+          </w:tcPr>
+          <w:p>
+            <w:pPr>
+              <w:cnfStyle w:val="000000000000" w:firstRow="0" w:lastRow="0" w:firstColumn="0" w:lastColumn="0" w:oddVBand="0" w:evenVBand="0" w:oddHBand="0" w:evenHBand="0" w:firstRowFirstColumn="0" w:firstRowLastColumn="0" w:lastRowFirstColumn="0" w:lastRowLastColumn="0"/>
+            </w:pPr>
+            <w:r>
+              <w:t>Edited_by</w:t>
+            </w:r>
+          </w:p>
+        </w:tc>
+        <w:tc>
+          <w:tcPr>
+            <w:tcW w:w="1869" w:type="dxa"/>
+          </w:tcPr>
+          <w:p>
+            <w:pPr>
+              <w:cnfStyle w:val="000000000000" w:firstRow="0" w:lastRow="0" w:firstColumn="0" w:lastColumn="0" w:oddVBand="0" w:evenVBand="0" w:oddHBand="0" w:evenHBand="0" w:firstRowFirstColumn="0" w:firstRowLastColumn="0" w:lastRowFirstColumn="0" w:lastRowLastColumn="0"/>
+            </w:pPr>
+          </w:p>
+        </w:tc>
+        <w:tc>
+          <w:tcPr>
+            <w:tcW w:w="1441" w:type="dxa"/>
+          </w:tcPr>
+          <w:p>
+            <w:pPr>
+              <w:cnfStyle w:val="000000000000" w:firstRow="0" w:lastRow="0" w:firstColumn="0" w:lastColumn="0" w:oddVBand="0" w:evenVBand="0" w:oddHBand="0" w:evenHBand="0" w:firstRowFirstColumn="0" w:firstRowLastColumn="0" w:lastRowFirstColumn="0" w:lastRowLastColumn="0"/>
+            </w:pPr>
+            <w:r>
+              <w:t>Varchar</w:t>
+            </w:r>
+          </w:p>
+        </w:tc>
+        <w:tc>
+          <w:tcPr>
+            <w:tcW w:w="3308" w:type="dxa"/>
+          </w:tcPr>
+          <w:p>
+            <w:pPr>
+              <w:cnfStyle w:val="000000000000" w:firstRow="0" w:lastRow="0" w:firstColumn="0" w:lastColumn="0" w:oddVBand="0" w:evenVBand="0" w:oddHBand="0" w:evenHBand="0" w:firstRowFirstColumn="0" w:firstRowLastColumn="0" w:lastRowFirstColumn="0" w:lastRowLastColumn="0"/>
+            </w:pPr>
+          </w:p>
+        </w:tc>
+      </w:tr>
+      <w:tr>
+        <w:trPr>
+          <w:cnfStyle w:val="000000100000" w:firstRow="0" w:lastRow="0" w:firstColumn="0" w:lastColumn="0" w:oddVBand="0" w:evenVBand="0" w:oddHBand="1" w:evenHBand="0" w:firstRowFirstColumn="0" w:firstRowLastColumn="0" w:lastRowFirstColumn="0" w:lastRowLastColumn="0"/>
+        </w:trPr>
+        <w:tc>
+          <w:tcPr>
+            <w:cnfStyle w:val="001000000000" w:firstRow="0" w:lastRow="0" w:firstColumn="1" w:lastColumn="0" w:oddVBand="0" w:evenVBand="0" w:oddHBand="0" w:evenHBand="0" w:firstRowFirstColumn="0" w:firstRowLastColumn="0" w:lastRowFirstColumn="0" w:lastRowLastColumn="0"/>
+            <w:tcW w:w="608" w:type="dxa"/>
+          </w:tcPr>
+          <w:p/>
+        </w:tc>
+        <w:tc>
+          <w:tcPr>
+            <w:tcW w:w="2124" w:type="dxa"/>
+          </w:tcPr>
+          <w:p>
+            <w:pPr>
+              <w:cnfStyle w:val="000000100000" w:firstRow="0" w:lastRow="0" w:firstColumn="0" w:lastColumn="0" w:oddVBand="0" w:evenVBand="0" w:oddHBand="1" w:evenHBand="0" w:firstRowFirstColumn="0" w:firstRowLastColumn="0" w:lastRowFirstColumn="0" w:lastRowLastColumn="0"/>
+            </w:pPr>
+            <w:r>
+              <w:t>Is_deleted</w:t>
+            </w:r>
+          </w:p>
+        </w:tc>
+        <w:tc>
+          <w:tcPr>
+            <w:tcW w:w="1869" w:type="dxa"/>
+          </w:tcPr>
+          <w:p>
+            <w:pPr>
+              <w:cnfStyle w:val="000000100000" w:firstRow="0" w:lastRow="0" w:firstColumn="0" w:lastColumn="0" w:oddVBand="0" w:evenVBand="0" w:oddHBand="1" w:evenHBand="0" w:firstRowFirstColumn="0" w:firstRowLastColumn="0" w:lastRowFirstColumn="0" w:lastRowLastColumn="0"/>
+            </w:pPr>
+          </w:p>
+        </w:tc>
+        <w:tc>
+          <w:tcPr>
+            <w:tcW w:w="1441" w:type="dxa"/>
+          </w:tcPr>
+          <w:p>
+            <w:pPr>
+              <w:cnfStyle w:val="000000100000" w:firstRow="0" w:lastRow="0" w:firstColumn="0" w:lastColumn="0" w:oddVBand="0" w:evenVBand="0" w:oddHBand="1" w:evenHBand="0" w:firstRowFirstColumn="0" w:firstRowLastColumn="0" w:lastRowFirstColumn="0" w:lastRowLastColumn="0"/>
+            </w:pPr>
+            <w:r>
+              <w:t>Boolean</w:t>
+            </w:r>
+          </w:p>
+        </w:tc>
+        <w:tc>
+          <w:tcPr>
+            <w:tcW w:w="3308" w:type="dxa"/>
+          </w:tcPr>
+          <w:p>
+            <w:pPr>
+              <w:cnfStyle w:val="000000100000" w:firstRow="0" w:lastRow="0" w:firstColumn="0" w:lastColumn="0" w:oddVBand="0" w:evenVBand="0" w:oddHBand="1" w:evenHBand="0" w:firstRowFirstColumn="0" w:firstRowLastColumn="0" w:lastRowFirstColumn="0" w:lastRowLastColumn="0"/>
+            </w:pPr>
+          </w:p>
+        </w:tc>
+      </w:tr>
+      <w:tr>
+        <w:tc>
+          <w:tcPr>
+            <w:cnfStyle w:val="001000000000" w:firstRow="0" w:lastRow="0" w:firstColumn="1" w:lastColumn="0" w:oddVBand="0" w:evenVBand="0" w:oddHBand="0" w:evenHBand="0" w:firstRowFirstColumn="0" w:firstRowLastColumn="0" w:lastRowFirstColumn="0" w:lastRowLastColumn="0"/>
+            <w:tcW w:w="608" w:type="dxa"/>
+          </w:tcPr>
+          <w:p/>
+        </w:tc>
+        <w:tc>
+          <w:tcPr>
+            <w:tcW w:w="2124" w:type="dxa"/>
+          </w:tcPr>
+          <w:p>
+            <w:pPr>
+              <w:cnfStyle w:val="000000000000" w:firstRow="0" w:lastRow="0" w:firstColumn="0" w:lastColumn="0" w:oddVBand="0" w:evenVBand="0" w:oddHBand="0" w:evenHBand="0" w:firstRowFirstColumn="0" w:firstRowLastColumn="0" w:lastRowFirstColumn="0" w:lastRowLastColumn="0"/>
+            </w:pPr>
+            <w:r>
+              <w:t>Deleted_by</w:t>
+            </w:r>
+          </w:p>
+        </w:tc>
+        <w:tc>
+          <w:tcPr>
+            <w:tcW w:w="1869" w:type="dxa"/>
+          </w:tcPr>
+          <w:p>
+            <w:pPr>
+              <w:cnfStyle w:val="000000000000" w:firstRow="0" w:lastRow="0" w:firstColumn="0" w:lastColumn="0" w:oddVBand="0" w:evenVBand="0" w:oddHBand="0" w:evenHBand="0" w:firstRowFirstColumn="0" w:firstRowLastColumn="0" w:lastRowFirstColumn="0" w:lastRowLastColumn="0"/>
+            </w:pPr>
+          </w:p>
+        </w:tc>
+        <w:tc>
+          <w:tcPr>
+            <w:tcW w:w="1441" w:type="dxa"/>
+          </w:tcPr>
+          <w:p>
+            <w:pPr>
+              <w:cnfStyle w:val="000000000000" w:firstRow="0" w:lastRow="0" w:firstColumn="0" w:lastColumn="0" w:oddVBand="0" w:evenVBand="0" w:oddHBand="0" w:evenHBand="0" w:firstRowFirstColumn="0" w:firstRowLastColumn="0" w:lastRowFirstColumn="0" w:lastRowLastColumn="0"/>
+            </w:pPr>
+            <w:r>
+              <w:t>Varchar</w:t>
+            </w:r>
+          </w:p>
+        </w:tc>
+        <w:tc>
+          <w:tcPr>
+            <w:tcW w:w="3308" w:type="dxa"/>
+          </w:tcPr>
+          <w:p>
+            <w:pPr>
+              <w:cnfStyle w:val="000000000000" w:firstRow="0" w:lastRow="0" w:firstColumn="0" w:lastColumn="0" w:oddVBand="0" w:evenVBand="0" w:oddHBand="0" w:evenHBand="0" w:firstRowFirstColumn="0" w:firstRowLastColumn="0" w:lastRowFirstColumn="0" w:lastRowLastColumn="0"/>
+            </w:pPr>
+          </w:p>
+        </w:tc>
+      </w:tr>
+    </w:tbl>
+    <w:p/>
+    <w:p/>
     <w:sectPr>
       <w:pgSz w:w="12240" w:h="15840"/>
       <w:pgMar w:top="1440" w:right="1440" w:bottom="1440" w:left="1440" w:header="720" w:footer="720" w:gutter="0"/>
@@ -14014,7 +14622,7 @@
 </file>
 
 <file path=customXml/itemProps1.xml><?xml version="1.0" encoding="utf-8"?>
-<ds:datastoreItem xmlns:ds="http://schemas.openxmlformats.org/officeDocument/2006/customXml" ds:itemID="{9671C985-5741-4705-A548-129ACBE3C3F8}">
+<ds:datastoreItem xmlns:ds="http://schemas.openxmlformats.org/officeDocument/2006/customXml" ds:itemID="{B5097367-4E43-4E41-A960-6EA53C55C960}">
   <ds:schemaRefs>
     <ds:schemaRef ds:uri="http://schemas.openxmlformats.org/officeDocument/2006/bibliography"/>
   </ds:schemaRefs>

</xml_diff>